<commit_message>
Documentation: Added the commands
</commit_message>
<xml_diff>
--- a/Kettler X7 Hometrainer Communicatie Protocol.docx
+++ b/Kettler X7 Hometrainer Communicatie Protocol.docx
@@ -68,6 +68,9 @@
         </w:rPr>
       </w:pPr>
       <w:r>
+        <w:rPr>
+          <w:lang w:val="en-GB"/>
+        </w:rPr>
         <w:br/>
       </w:r>
       <w:r>
@@ -316,51 +319,31 @@
           <w:szCs w:val="19"/>
           <w:lang w:val="en-US"/>
         </w:rPr>
+        <w:t xml:space="preserve">                sp.Open();</w:t>
+      </w:r>
+    </w:p>
+    <w:p>
+      <w:pPr>
+        <w:autoSpaceDE w:val="0"/>
+        <w:autoSpaceDN w:val="0"/>
+        <w:adjustRightInd w:val="0"/>
+        <w:spacing w:after="0" w:line="240" w:lineRule="auto"/>
+        <w:rPr>
+          <w:rFonts w:ascii="Consolas" w:hAnsi="Consolas" w:cs="Consolas"/>
+          <w:sz w:val="19"/>
+          <w:szCs w:val="19"/>
+          <w:lang w:val="en-US"/>
+        </w:rPr>
+      </w:pPr>
+      <w:r>
+        <w:rPr>
+          <w:rFonts w:ascii="Consolas" w:hAnsi="Consolas" w:cs="Consolas"/>
+          <w:sz w:val="19"/>
+          <w:szCs w:val="19"/>
+          <w:lang w:val="en-US"/>
+        </w:rPr>
         <w:t xml:space="preserve">                </w:t>
       </w:r>
-      <w:proofErr w:type="spellStart"/>
-      <w:r>
-        <w:rPr>
-          <w:rFonts w:ascii="Consolas" w:hAnsi="Consolas" w:cs="Consolas"/>
-          <w:sz w:val="19"/>
-          <w:szCs w:val="19"/>
-          <w:lang w:val="en-US"/>
-        </w:rPr>
-        <w:t>sp.Open</w:t>
-      </w:r>
-      <w:proofErr w:type="spellEnd"/>
-      <w:r>
-        <w:rPr>
-          <w:rFonts w:ascii="Consolas" w:hAnsi="Consolas" w:cs="Consolas"/>
-          <w:sz w:val="19"/>
-          <w:szCs w:val="19"/>
-          <w:lang w:val="en-US"/>
-        </w:rPr>
-        <w:t>();</w:t>
-      </w:r>
-    </w:p>
-    <w:p>
-      <w:pPr>
-        <w:autoSpaceDE w:val="0"/>
-        <w:autoSpaceDN w:val="0"/>
-        <w:adjustRightInd w:val="0"/>
-        <w:spacing w:after="0" w:line="240" w:lineRule="auto"/>
-        <w:rPr>
-          <w:rFonts w:ascii="Consolas" w:hAnsi="Consolas" w:cs="Consolas"/>
-          <w:sz w:val="19"/>
-          <w:szCs w:val="19"/>
-          <w:lang w:val="en-US"/>
-        </w:rPr>
-      </w:pPr>
-      <w:r>
-        <w:rPr>
-          <w:rFonts w:ascii="Consolas" w:hAnsi="Consolas" w:cs="Consolas"/>
-          <w:sz w:val="19"/>
-          <w:szCs w:val="19"/>
-          <w:lang w:val="en-US"/>
-        </w:rPr>
-        <w:t xml:space="preserve">                </w:t>
-      </w:r>
       <w:r>
         <w:rPr>
           <w:rFonts w:ascii="Consolas" w:hAnsi="Consolas" w:cs="Consolas"/>
@@ -443,27 +426,124 @@
           <w:szCs w:val="19"/>
           <w:lang w:val="en-US"/>
         </w:rPr>
+        <w:t xml:space="preserve">                    sp.WriteLine(</w:t>
+      </w:r>
+      <w:r>
+        <w:rPr>
+          <w:rFonts w:ascii="Consolas" w:hAnsi="Consolas" w:cs="Consolas"/>
+          <w:color w:val="A31515"/>
+          <w:sz w:val="19"/>
+          <w:szCs w:val="19"/>
+          <w:lang w:val="en-US"/>
+        </w:rPr>
+        <w:t>"pw"</w:t>
+      </w:r>
+      <w:r>
+        <w:rPr>
+          <w:rFonts w:ascii="Consolas" w:hAnsi="Consolas" w:cs="Consolas"/>
+          <w:sz w:val="19"/>
+          <w:szCs w:val="19"/>
+          <w:lang w:val="en-US"/>
+        </w:rPr>
+        <w:t>);</w:t>
+      </w:r>
+    </w:p>
+    <w:p>
+      <w:pPr>
+        <w:autoSpaceDE w:val="0"/>
+        <w:autoSpaceDN w:val="0"/>
+        <w:adjustRightInd w:val="0"/>
+        <w:spacing w:after="0" w:line="240" w:lineRule="auto"/>
+        <w:rPr>
+          <w:rFonts w:ascii="Consolas" w:hAnsi="Consolas" w:cs="Consolas"/>
+          <w:sz w:val="19"/>
+          <w:szCs w:val="19"/>
+          <w:lang w:val="en-US"/>
+        </w:rPr>
+      </w:pPr>
+    </w:p>
+    <w:p>
+      <w:pPr>
+        <w:autoSpaceDE w:val="0"/>
+        <w:autoSpaceDN w:val="0"/>
+        <w:adjustRightInd w:val="0"/>
+        <w:spacing w:after="0" w:line="240" w:lineRule="auto"/>
+        <w:rPr>
+          <w:rFonts w:ascii="Consolas" w:hAnsi="Consolas" w:cs="Consolas"/>
+          <w:sz w:val="19"/>
+          <w:szCs w:val="19"/>
+          <w:lang w:val="en-US"/>
+        </w:rPr>
+      </w:pPr>
+      <w:r>
+        <w:rPr>
+          <w:rFonts w:ascii="Consolas" w:hAnsi="Consolas" w:cs="Consolas"/>
+          <w:sz w:val="19"/>
+          <w:szCs w:val="19"/>
+          <w:lang w:val="en-US"/>
+        </w:rPr>
         <w:t xml:space="preserve">                    </w:t>
       </w:r>
-      <w:proofErr w:type="spellStart"/>
-      <w:r>
-        <w:rPr>
-          <w:rFonts w:ascii="Consolas" w:hAnsi="Consolas" w:cs="Consolas"/>
-          <w:sz w:val="19"/>
-          <w:szCs w:val="19"/>
-          <w:lang w:val="en-US"/>
-        </w:rPr>
-        <w:t>sp.WriteLine</w:t>
-      </w:r>
-      <w:proofErr w:type="spellEnd"/>
-      <w:r>
-        <w:rPr>
-          <w:rFonts w:ascii="Consolas" w:hAnsi="Consolas" w:cs="Consolas"/>
-          <w:sz w:val="19"/>
-          <w:szCs w:val="19"/>
-          <w:lang w:val="en-US"/>
-        </w:rPr>
-        <w:t>(</w:t>
+      <w:r>
+        <w:rPr>
+          <w:rFonts w:ascii="Consolas" w:hAnsi="Consolas" w:cs="Consolas"/>
+          <w:color w:val="0000FF"/>
+          <w:sz w:val="19"/>
+          <w:szCs w:val="19"/>
+          <w:lang w:val="en-US"/>
+        </w:rPr>
+        <w:t>string</w:t>
+      </w:r>
+      <w:r>
+        <w:rPr>
+          <w:rFonts w:ascii="Consolas" w:hAnsi="Consolas" w:cs="Consolas"/>
+          <w:sz w:val="19"/>
+          <w:szCs w:val="19"/>
+          <w:lang w:val="en-US"/>
+        </w:rPr>
+        <w:t xml:space="preserve"> read = sp.ReadLine();</w:t>
+      </w:r>
+    </w:p>
+    <w:p>
+      <w:pPr>
+        <w:autoSpaceDE w:val="0"/>
+        <w:autoSpaceDN w:val="0"/>
+        <w:adjustRightInd w:val="0"/>
+        <w:spacing w:after="0" w:line="240" w:lineRule="auto"/>
+        <w:rPr>
+          <w:rFonts w:ascii="Consolas" w:hAnsi="Consolas" w:cs="Consolas"/>
+          <w:sz w:val="19"/>
+          <w:szCs w:val="19"/>
+          <w:lang w:val="en-US"/>
+        </w:rPr>
+      </w:pPr>
+      <w:r>
+        <w:rPr>
+          <w:rFonts w:ascii="Consolas" w:hAnsi="Consolas" w:cs="Consolas"/>
+          <w:sz w:val="19"/>
+          <w:szCs w:val="19"/>
+          <w:lang w:val="en-US"/>
+        </w:rPr>
+        <w:t xml:space="preserve">                    </w:t>
+      </w:r>
+      <w:r>
+        <w:rPr>
+          <w:rFonts w:ascii="Consolas" w:hAnsi="Consolas" w:cs="Consolas"/>
+          <w:color w:val="0000FF"/>
+          <w:sz w:val="19"/>
+          <w:szCs w:val="19"/>
+          <w:lang w:val="en-US"/>
+        </w:rPr>
+        <w:t>if</w:t>
+      </w:r>
+      <w:r>
+        <w:rPr>
+          <w:rFonts w:ascii="Consolas" w:hAnsi="Consolas" w:cs="Consolas"/>
+          <w:sz w:val="19"/>
+          <w:szCs w:val="19"/>
+          <w:lang w:val="en-US"/>
+        </w:rPr>
+        <w:t xml:space="preserve"> (!read.Contains(</w:t>
       </w:r>
       <w:r>
         <w:rPr>
@@ -473,31 +553,105 @@
           <w:szCs w:val="19"/>
           <w:lang w:val="en-US"/>
         </w:rPr>
-        <w:t>"pw"</w:t>
-      </w:r>
-      <w:r>
-        <w:rPr>
-          <w:rFonts w:ascii="Consolas" w:hAnsi="Consolas" w:cs="Consolas"/>
-          <w:sz w:val="19"/>
-          <w:szCs w:val="19"/>
-          <w:lang w:val="en-US"/>
-        </w:rPr>
-        <w:t>);</w:t>
-      </w:r>
-    </w:p>
-    <w:p>
-      <w:pPr>
-        <w:autoSpaceDE w:val="0"/>
-        <w:autoSpaceDN w:val="0"/>
-        <w:adjustRightInd w:val="0"/>
-        <w:spacing w:after="0" w:line="240" w:lineRule="auto"/>
-        <w:rPr>
-          <w:rFonts w:ascii="Consolas" w:hAnsi="Consolas" w:cs="Consolas"/>
-          <w:sz w:val="19"/>
-          <w:szCs w:val="19"/>
-          <w:lang w:val="en-US"/>
-        </w:rPr>
-      </w:pPr>
+        <w:t>"ERR"</w:t>
+      </w:r>
+      <w:r>
+        <w:rPr>
+          <w:rFonts w:ascii="Consolas" w:hAnsi="Consolas" w:cs="Consolas"/>
+          <w:sz w:val="19"/>
+          <w:szCs w:val="19"/>
+          <w:lang w:val="en-US"/>
+        </w:rPr>
+        <w:t>))</w:t>
+      </w:r>
+    </w:p>
+    <w:p>
+      <w:pPr>
+        <w:autoSpaceDE w:val="0"/>
+        <w:autoSpaceDN w:val="0"/>
+        <w:adjustRightInd w:val="0"/>
+        <w:spacing w:after="0" w:line="240" w:lineRule="auto"/>
+        <w:rPr>
+          <w:rFonts w:ascii="Consolas" w:hAnsi="Consolas" w:cs="Consolas"/>
+          <w:sz w:val="19"/>
+          <w:szCs w:val="19"/>
+          <w:lang w:val="en-US"/>
+        </w:rPr>
+      </w:pPr>
+      <w:r>
+        <w:rPr>
+          <w:rFonts w:ascii="Consolas" w:hAnsi="Consolas" w:cs="Consolas"/>
+          <w:sz w:val="19"/>
+          <w:szCs w:val="19"/>
+          <w:lang w:val="en-US"/>
+        </w:rPr>
+        <w:t xml:space="preserve">                    {</w:t>
+      </w:r>
+    </w:p>
+    <w:p>
+      <w:pPr>
+        <w:autoSpaceDE w:val="0"/>
+        <w:autoSpaceDN w:val="0"/>
+        <w:adjustRightInd w:val="0"/>
+        <w:spacing w:after="0" w:line="240" w:lineRule="auto"/>
+        <w:rPr>
+          <w:rFonts w:ascii="Consolas" w:hAnsi="Consolas" w:cs="Consolas"/>
+          <w:sz w:val="19"/>
+          <w:szCs w:val="19"/>
+          <w:lang w:val="en-US"/>
+        </w:rPr>
+      </w:pPr>
+      <w:r>
+        <w:rPr>
+          <w:rFonts w:ascii="Consolas" w:hAnsi="Consolas" w:cs="Consolas"/>
+          <w:sz w:val="19"/>
+          <w:szCs w:val="19"/>
+          <w:lang w:val="en-US"/>
+        </w:rPr>
+        <w:t xml:space="preserve">                       </w:t>
+      </w:r>
+      <w:r>
+        <w:rPr>
+          <w:rFonts w:ascii="Consolas" w:hAnsi="Consolas" w:cs="Consolas"/>
+          <w:color w:val="2B91AF"/>
+          <w:sz w:val="19"/>
+          <w:szCs w:val="19"/>
+          <w:lang w:val="en-US"/>
+        </w:rPr>
+        <w:t>Console</w:t>
+      </w:r>
+      <w:r>
+        <w:rPr>
+          <w:rFonts w:ascii="Consolas" w:hAnsi="Consolas" w:cs="Consolas"/>
+          <w:sz w:val="19"/>
+          <w:szCs w:val="19"/>
+          <w:lang w:val="en-US"/>
+        </w:rPr>
+        <w:t xml:space="preserve">.WriteLine(read);     </w:t>
+      </w:r>
+    </w:p>
+    <w:p>
+      <w:pPr>
+        <w:autoSpaceDE w:val="0"/>
+        <w:autoSpaceDN w:val="0"/>
+        <w:adjustRightInd w:val="0"/>
+        <w:spacing w:after="0" w:line="240" w:lineRule="auto"/>
+        <w:rPr>
+          <w:rFonts w:ascii="Consolas" w:hAnsi="Consolas" w:cs="Consolas"/>
+          <w:sz w:val="19"/>
+          <w:szCs w:val="19"/>
+          <w:lang w:val="en-US"/>
+        </w:rPr>
+      </w:pPr>
+      <w:r>
+        <w:rPr>
+          <w:rFonts w:ascii="Consolas" w:hAnsi="Consolas" w:cs="Consolas"/>
+          <w:sz w:val="19"/>
+          <w:szCs w:val="19"/>
+          <w:lang w:val="en-US"/>
+        </w:rPr>
+        <w:t xml:space="preserve">                    }</w:t>
+      </w:r>
     </w:p>
     <w:p>
       <w:pPr>
@@ -521,248 +675,6 @@
         </w:rPr>
         <w:t xml:space="preserve">                    </w:t>
       </w:r>
-      <w:r>
-        <w:rPr>
-          <w:rFonts w:ascii="Consolas" w:hAnsi="Consolas" w:cs="Consolas"/>
-          <w:color w:val="0000FF"/>
-          <w:sz w:val="19"/>
-          <w:szCs w:val="19"/>
-          <w:lang w:val="en-US"/>
-        </w:rPr>
-        <w:t>string</w:t>
-      </w:r>
-      <w:r>
-        <w:rPr>
-          <w:rFonts w:ascii="Consolas" w:hAnsi="Consolas" w:cs="Consolas"/>
-          <w:sz w:val="19"/>
-          <w:szCs w:val="19"/>
-          <w:lang w:val="en-US"/>
-        </w:rPr>
-        <w:t xml:space="preserve"> read = </w:t>
-      </w:r>
-      <w:proofErr w:type="spellStart"/>
-      <w:r>
-        <w:rPr>
-          <w:rFonts w:ascii="Consolas" w:hAnsi="Consolas" w:cs="Consolas"/>
-          <w:sz w:val="19"/>
-          <w:szCs w:val="19"/>
-          <w:lang w:val="en-US"/>
-        </w:rPr>
-        <w:t>sp.ReadLine</w:t>
-      </w:r>
-      <w:proofErr w:type="spellEnd"/>
-      <w:r>
-        <w:rPr>
-          <w:rFonts w:ascii="Consolas" w:hAnsi="Consolas" w:cs="Consolas"/>
-          <w:sz w:val="19"/>
-          <w:szCs w:val="19"/>
-          <w:lang w:val="en-US"/>
-        </w:rPr>
-        <w:t>();</w:t>
-      </w:r>
-    </w:p>
-    <w:p>
-      <w:pPr>
-        <w:autoSpaceDE w:val="0"/>
-        <w:autoSpaceDN w:val="0"/>
-        <w:adjustRightInd w:val="0"/>
-        <w:spacing w:after="0" w:line="240" w:lineRule="auto"/>
-        <w:rPr>
-          <w:rFonts w:ascii="Consolas" w:hAnsi="Consolas" w:cs="Consolas"/>
-          <w:sz w:val="19"/>
-          <w:szCs w:val="19"/>
-          <w:lang w:val="en-US"/>
-        </w:rPr>
-      </w:pPr>
-      <w:r>
-        <w:rPr>
-          <w:rFonts w:ascii="Consolas" w:hAnsi="Consolas" w:cs="Consolas"/>
-          <w:sz w:val="19"/>
-          <w:szCs w:val="19"/>
-          <w:lang w:val="en-US"/>
-        </w:rPr>
-        <w:t xml:space="preserve">                    </w:t>
-      </w:r>
-      <w:r>
-        <w:rPr>
-          <w:rFonts w:ascii="Consolas" w:hAnsi="Consolas" w:cs="Consolas"/>
-          <w:color w:val="0000FF"/>
-          <w:sz w:val="19"/>
-          <w:szCs w:val="19"/>
-          <w:lang w:val="en-US"/>
-        </w:rPr>
-        <w:t>if</w:t>
-      </w:r>
-      <w:r>
-        <w:rPr>
-          <w:rFonts w:ascii="Consolas" w:hAnsi="Consolas" w:cs="Consolas"/>
-          <w:sz w:val="19"/>
-          <w:szCs w:val="19"/>
-          <w:lang w:val="en-US"/>
-        </w:rPr>
-        <w:t xml:space="preserve"> (!</w:t>
-      </w:r>
-      <w:proofErr w:type="spellStart"/>
-      <w:r>
-        <w:rPr>
-          <w:rFonts w:ascii="Consolas" w:hAnsi="Consolas" w:cs="Consolas"/>
-          <w:sz w:val="19"/>
-          <w:szCs w:val="19"/>
-          <w:lang w:val="en-US"/>
-        </w:rPr>
-        <w:t>read.Contains</w:t>
-      </w:r>
-      <w:proofErr w:type="spellEnd"/>
-      <w:r>
-        <w:rPr>
-          <w:rFonts w:ascii="Consolas" w:hAnsi="Consolas" w:cs="Consolas"/>
-          <w:sz w:val="19"/>
-          <w:szCs w:val="19"/>
-          <w:lang w:val="en-US"/>
-        </w:rPr>
-        <w:t>(</w:t>
-      </w:r>
-      <w:r>
-        <w:rPr>
-          <w:rFonts w:ascii="Consolas" w:hAnsi="Consolas" w:cs="Consolas"/>
-          <w:color w:val="A31515"/>
-          <w:sz w:val="19"/>
-          <w:szCs w:val="19"/>
-          <w:lang w:val="en-US"/>
-        </w:rPr>
-        <w:t>"ERR"</w:t>
-      </w:r>
-      <w:r>
-        <w:rPr>
-          <w:rFonts w:ascii="Consolas" w:hAnsi="Consolas" w:cs="Consolas"/>
-          <w:sz w:val="19"/>
-          <w:szCs w:val="19"/>
-          <w:lang w:val="en-US"/>
-        </w:rPr>
-        <w:t>))</w:t>
-      </w:r>
-    </w:p>
-    <w:p>
-      <w:pPr>
-        <w:autoSpaceDE w:val="0"/>
-        <w:autoSpaceDN w:val="0"/>
-        <w:adjustRightInd w:val="0"/>
-        <w:spacing w:after="0" w:line="240" w:lineRule="auto"/>
-        <w:rPr>
-          <w:rFonts w:ascii="Consolas" w:hAnsi="Consolas" w:cs="Consolas"/>
-          <w:sz w:val="19"/>
-          <w:szCs w:val="19"/>
-          <w:lang w:val="en-US"/>
-        </w:rPr>
-      </w:pPr>
-      <w:r>
-        <w:rPr>
-          <w:rFonts w:ascii="Consolas" w:hAnsi="Consolas" w:cs="Consolas"/>
-          <w:sz w:val="19"/>
-          <w:szCs w:val="19"/>
-          <w:lang w:val="en-US"/>
-        </w:rPr>
-        <w:t xml:space="preserve">                    {</w:t>
-      </w:r>
-    </w:p>
-    <w:p>
-      <w:pPr>
-        <w:autoSpaceDE w:val="0"/>
-        <w:autoSpaceDN w:val="0"/>
-        <w:adjustRightInd w:val="0"/>
-        <w:spacing w:after="0" w:line="240" w:lineRule="auto"/>
-        <w:rPr>
-          <w:rFonts w:ascii="Consolas" w:hAnsi="Consolas" w:cs="Consolas"/>
-          <w:sz w:val="19"/>
-          <w:szCs w:val="19"/>
-          <w:lang w:val="en-US"/>
-        </w:rPr>
-      </w:pPr>
-      <w:r>
-        <w:rPr>
-          <w:rFonts w:ascii="Consolas" w:hAnsi="Consolas" w:cs="Consolas"/>
-          <w:sz w:val="19"/>
-          <w:szCs w:val="19"/>
-          <w:lang w:val="en-US"/>
-        </w:rPr>
-        <w:t xml:space="preserve">                       </w:t>
-      </w:r>
-      <w:proofErr w:type="spellStart"/>
-      <w:r>
-        <w:rPr>
-          <w:rFonts w:ascii="Consolas" w:hAnsi="Consolas" w:cs="Consolas"/>
-          <w:color w:val="2B91AF"/>
-          <w:sz w:val="19"/>
-          <w:szCs w:val="19"/>
-          <w:lang w:val="en-US"/>
-        </w:rPr>
-        <w:t>Console</w:t>
-      </w:r>
-      <w:r>
-        <w:rPr>
-          <w:rFonts w:ascii="Consolas" w:hAnsi="Consolas" w:cs="Consolas"/>
-          <w:sz w:val="19"/>
-          <w:szCs w:val="19"/>
-          <w:lang w:val="en-US"/>
-        </w:rPr>
-        <w:t>.WriteLine</w:t>
-      </w:r>
-      <w:proofErr w:type="spellEnd"/>
-      <w:r>
-        <w:rPr>
-          <w:rFonts w:ascii="Consolas" w:hAnsi="Consolas" w:cs="Consolas"/>
-          <w:sz w:val="19"/>
-          <w:szCs w:val="19"/>
-          <w:lang w:val="en-US"/>
-        </w:rPr>
-        <w:t xml:space="preserve">(read);     </w:t>
-      </w:r>
-    </w:p>
-    <w:p>
-      <w:pPr>
-        <w:autoSpaceDE w:val="0"/>
-        <w:autoSpaceDN w:val="0"/>
-        <w:adjustRightInd w:val="0"/>
-        <w:spacing w:after="0" w:line="240" w:lineRule="auto"/>
-        <w:rPr>
-          <w:rFonts w:ascii="Consolas" w:hAnsi="Consolas" w:cs="Consolas"/>
-          <w:sz w:val="19"/>
-          <w:szCs w:val="19"/>
-          <w:lang w:val="en-US"/>
-        </w:rPr>
-      </w:pPr>
-      <w:r>
-        <w:rPr>
-          <w:rFonts w:ascii="Consolas" w:hAnsi="Consolas" w:cs="Consolas"/>
-          <w:sz w:val="19"/>
-          <w:szCs w:val="19"/>
-          <w:lang w:val="en-US"/>
-        </w:rPr>
-        <w:t xml:space="preserve">                    }</w:t>
-      </w:r>
-    </w:p>
-    <w:p>
-      <w:pPr>
-        <w:autoSpaceDE w:val="0"/>
-        <w:autoSpaceDN w:val="0"/>
-        <w:adjustRightInd w:val="0"/>
-        <w:spacing w:after="0" w:line="240" w:lineRule="auto"/>
-        <w:rPr>
-          <w:rFonts w:ascii="Consolas" w:hAnsi="Consolas" w:cs="Consolas"/>
-          <w:sz w:val="19"/>
-          <w:szCs w:val="19"/>
-          <w:lang w:val="en-US"/>
-        </w:rPr>
-      </w:pPr>
-      <w:r>
-        <w:rPr>
-          <w:rFonts w:ascii="Consolas" w:hAnsi="Consolas" w:cs="Consolas"/>
-          <w:sz w:val="19"/>
-          <w:szCs w:val="19"/>
-          <w:lang w:val="en-US"/>
-        </w:rPr>
-        <w:t xml:space="preserve">                    </w:t>
-      </w:r>
     </w:p>
     <w:p>
       <w:pPr>
@@ -873,6 +785,233 @@
           <w:lang w:val="en-US"/>
         </w:rPr>
         <w:br/>
+      </w:r>
+      <w:r>
+        <w:rPr>
+          <w:lang w:val="en-US"/>
+        </w:rPr>
+        <w:t>Mogelijke commands:</w:t>
+      </w:r>
+    </w:p>
+    <w:p>
+      <w:pPr>
+        <w:rPr>
+          <w:lang w:val="en-US"/>
+        </w:rPr>
+      </w:pPr>
+      <w:r>
+        <w:rPr>
+          <w:lang w:val="en-US"/>
+        </w:rPr>
+        <w:t>CM</w:t>
+      </w:r>
+      <w:r>
+        <w:rPr>
+          <w:lang w:val="en-US"/>
+        </w:rPr>
+        <w:t xml:space="preserve"> </w:t>
+      </w:r>
+      <w:r>
+        <w:rPr>
+          <w:lang w:val="en-US"/>
+        </w:rPr>
+        <w:t>PW</w:t>
+      </w:r>
+      <w:r>
+        <w:rPr>
+          <w:lang w:val="en-US"/>
+        </w:rPr>
+        <w:t xml:space="preserve"> [0-400]</w:t>
+      </w:r>
+      <w:r>
+        <w:rPr>
+          <w:lang w:val="en-US"/>
+        </w:rPr>
+        <w:tab/>
+      </w:r>
+      <w:r>
+        <w:rPr>
+          <w:lang w:val="en-US"/>
+        </w:rPr>
+        <w:tab/>
+      </w:r>
+      <w:r>
+        <w:rPr>
+          <w:lang w:val="en-US"/>
+        </w:rPr>
+        <w:t>set power</w:t>
+      </w:r>
+    </w:p>
+    <w:p>
+      <w:pPr>
+        <w:rPr>
+          <w:lang w:val="en-US"/>
+        </w:rPr>
+      </w:pPr>
+      <w:r>
+        <w:rPr>
+          <w:lang w:val="en-US"/>
+        </w:rPr>
+        <w:t>PW</w:t>
+      </w:r>
+      <w:r>
+        <w:rPr>
+          <w:lang w:val="en-US"/>
+        </w:rPr>
+        <w:tab/>
+      </w:r>
+      <w:r>
+        <w:rPr>
+          <w:lang w:val="en-US"/>
+        </w:rPr>
+        <w:tab/>
+      </w:r>
+      <w:r>
+        <w:rPr>
+          <w:lang w:val="en-US"/>
+        </w:rPr>
+        <w:tab/>
+        <w:t>read all data</w:t>
+      </w:r>
+    </w:p>
+    <w:p>
+      <w:pPr>
+        <w:rPr>
+          <w:lang w:val="en-US"/>
+        </w:rPr>
+      </w:pPr>
+      <w:r>
+        <w:rPr>
+          <w:lang w:val="en-US"/>
+        </w:rPr>
+        <w:t>RS</w:t>
+      </w:r>
+      <w:r>
+        <w:rPr>
+          <w:lang w:val="en-US"/>
+        </w:rPr>
+        <w:tab/>
+      </w:r>
+      <w:r>
+        <w:rPr>
+          <w:lang w:val="en-US"/>
+        </w:rPr>
+        <w:tab/>
+      </w:r>
+      <w:r>
+        <w:rPr>
+          <w:lang w:val="en-US"/>
+        </w:rPr>
+        <w:tab/>
+        <w:t>reset</w:t>
+      </w:r>
+    </w:p>
+    <w:p>
+      <w:pPr>
+        <w:rPr>
+          <w:lang w:val="en-US"/>
+        </w:rPr>
+      </w:pPr>
+      <w:r>
+        <w:rPr>
+          <w:lang w:val="en-US"/>
+        </w:rPr>
+        <w:t>ID</w:t>
+      </w:r>
+      <w:r>
+        <w:rPr>
+          <w:lang w:val="en-US"/>
+        </w:rPr>
+        <w:tab/>
+      </w:r>
+      <w:r>
+        <w:rPr>
+          <w:lang w:val="en-US"/>
+        </w:rPr>
+        <w:tab/>
+      </w:r>
+      <w:r>
+        <w:rPr>
+          <w:lang w:val="en-US"/>
+        </w:rPr>
+        <w:tab/>
+        <w:t>get id</w:t>
+      </w:r>
+    </w:p>
+    <w:p>
+      <w:pPr>
+        <w:rPr>
+          <w:lang w:val="en-US"/>
+        </w:rPr>
+      </w:pPr>
+      <w:r>
+        <w:rPr>
+          <w:lang w:val="en-US"/>
+        </w:rPr>
+        <w:t>T</w:t>
+      </w:r>
+      <w:r>
+        <w:rPr>
+          <w:lang w:val="en-US"/>
+        </w:rPr>
+        <w:t>E</w:t>
+      </w:r>
+      <w:r>
+        <w:rPr>
+          <w:lang w:val="en-US"/>
+        </w:rPr>
+        <w:tab/>
+      </w:r>
+      <w:r>
+        <w:rPr>
+          <w:lang w:val="en-US"/>
+        </w:rPr>
+        <w:tab/>
+      </w:r>
+      <w:r>
+        <w:rPr>
+          <w:lang w:val="en-US"/>
+        </w:rPr>
+        <w:tab/>
+        <w:t>time</w:t>
+      </w:r>
+    </w:p>
+    <w:p>
+      <w:pPr>
+        <w:rPr>
+          <w:lang w:val="en-US"/>
+        </w:rPr>
+      </w:pPr>
+      <w:r>
+        <w:rPr>
+          <w:lang w:val="en-US"/>
+        </w:rPr>
+        <w:t>V</w:t>
+      </w:r>
+      <w:r>
+        <w:rPr>
+          <w:lang w:val="en-US"/>
+        </w:rPr>
+        <w:t>S</w:t>
+      </w:r>
+      <w:r>
+        <w:rPr>
+          <w:lang w:val="en-US"/>
+        </w:rPr>
+        <w:tab/>
+      </w:r>
+      <w:r>
+        <w:rPr>
+          <w:lang w:val="en-US"/>
+        </w:rPr>
+        <w:tab/>
+      </w:r>
+      <w:r>
+        <w:rPr>
+          <w:lang w:val="en-US"/>
+        </w:rPr>
+        <w:tab/>
+        <w:t>rpm</w:t>
       </w:r>
       <w:r>
         <w:rPr>

</xml_diff>